<commit_message>
update CV graduation date
</commit_message>
<xml_diff>
--- a/research/HanXiao_CV.docx
+++ b/research/HanXiao_CV.docx
@@ -241,7 +241,31 @@
           <w:color w:val="252525"/>
           <w:szCs w:val="24"/>
         </w:rPr>
-        <w:t xml:space="preserve"> 2026.</w:t>
+        <w:t xml:space="preserve"> 202</w:t>
+      </w:r>
+      <w:r>
+        <w:rPr>
+          <w:rFonts w:ascii="等线 Light"/>
+          <w:color w:val="252525"/>
+          <w:szCs w:val="24"/>
+        </w:rPr>
+        <w:t>5</w:t>
+      </w:r>
+      <w:r>
+        <w:rPr>
+          <w:rFonts w:ascii="等线 Light"/>
+          <w:color w:val="252525"/>
+          <w:szCs w:val="24"/>
+        </w:rPr>
+        <w:t>.</w:t>
+      </w:r>
+      <w:r>
+        <w:rPr>
+          <w:rFonts w:ascii="等线 Light"/>
+          <w:color w:val="252525"/>
+          <w:szCs w:val="24"/>
+        </w:rPr>
+        <w:t>1</w:t>
       </w:r>
       <w:r>
         <w:rPr>
@@ -517,30 +541,20 @@
         <w:spacing w:before="103"/>
         <w:ind w:hanging="361"/>
         <w:rPr>
-          <w:rFonts w:ascii="Symbol" w:hAnsi="Symbol"/>
-          <w:color w:val="404040"/>
-          <w:sz w:val="20"/>
-          <w:szCs w:val="24"/>
-        </w:rPr>
-      </w:pPr>
-      <w:r>
-        <w:rPr>
-          <w:color w:val="404040"/>
-          <w:sz w:val="20"/>
-          <w:szCs w:val="24"/>
-        </w:rPr>
-        <w:t xml:space="preserve">Upper Second-Class </w:t>
-      </w:r>
-      <w:proofErr w:type="spellStart"/>
-      <w:r>
-        <w:rPr>
-          <w:color w:val="404040"/>
-          <w:sz w:val="20"/>
-          <w:szCs w:val="24"/>
-        </w:rPr>
-        <w:t>Honours</w:t>
-      </w:r>
-      <w:proofErr w:type="spellEnd"/>
+          <w:rFonts w:ascii="Symbol" w:hAnsi="Symbol" w:hint="eastAsia"/>
+          <w:color w:val="404040"/>
+          <w:sz w:val="20"/>
+          <w:szCs w:val="24"/>
+        </w:rPr>
+      </w:pPr>
+      <w:r>
+        <w:rPr>
+          <w:color w:val="404040"/>
+          <w:sz w:val="20"/>
+          <w:szCs w:val="24"/>
+        </w:rPr>
+        <w:t>Upper Second-Class Honours</w:t>
+      </w:r>
     </w:p>
     <w:p>
       <w:pPr>
@@ -568,25 +582,7 @@
           <w:sz w:val="20"/>
           <w:szCs w:val="24"/>
         </w:rPr>
-        <w:t xml:space="preserve">Joint </w:t>
-      </w:r>
-      <w:proofErr w:type="spellStart"/>
-      <w:r>
-        <w:rPr>
-          <w:color w:val="404040"/>
-          <w:sz w:val="20"/>
-          <w:szCs w:val="24"/>
-        </w:rPr>
-        <w:t>programme</w:t>
-      </w:r>
-      <w:proofErr w:type="spellEnd"/>
-      <w:r>
-        <w:rPr>
-          <w:color w:val="404040"/>
-          <w:sz w:val="20"/>
-          <w:szCs w:val="24"/>
-        </w:rPr>
-        <w:t xml:space="preserve"> with Beijing University of Posts and Telecommunications</w:t>
+        <w:t>Joint programme with Beijing University of Posts and Telecommunications</w:t>
       </w:r>
     </w:p>
     <w:p>
@@ -634,114 +630,24 @@
           <w:sz w:val="20"/>
           <w:szCs w:val="20"/>
         </w:rPr>
-        <w:t xml:space="preserve">Xuhai Xu, </w:t>
-      </w:r>
-      <w:proofErr w:type="spellStart"/>
-      <w:r>
-        <w:rPr>
-          <w:color w:val="404040"/>
+        <w:t>Xuhai Xu, Tianyuan Zou, Han Xiao, Yanzhang Li, Ruolin Wang, Tianyi Yuan, Yuntao Wang, Yuanchun Shi,</w:t>
+      </w:r>
+      <w:r>
+        <w:rPr>
+          <w:color w:val="404040"/>
+          <w:spacing w:val="1"/>
           <w:sz w:val="20"/>
           <w:szCs w:val="20"/>
         </w:rPr>
-        <w:t>Tianyuan</w:t>
-      </w:r>
-      <w:proofErr w:type="spellEnd"/>
+        <w:t xml:space="preserve"> </w:t>
+      </w:r>
       <w:r>
         <w:rPr>
           <w:color w:val="404040"/>
           <w:sz w:val="20"/>
           <w:szCs w:val="20"/>
         </w:rPr>
-        <w:t xml:space="preserve"> Zou, Han Xiao, </w:t>
-      </w:r>
-      <w:proofErr w:type="spellStart"/>
-      <w:r>
-        <w:rPr>
-          <w:color w:val="404040"/>
-          <w:sz w:val="20"/>
-          <w:szCs w:val="20"/>
-        </w:rPr>
-        <w:t>Yanzhang</w:t>
-      </w:r>
-      <w:proofErr w:type="spellEnd"/>
-      <w:r>
-        <w:rPr>
-          <w:color w:val="404040"/>
-          <w:sz w:val="20"/>
-          <w:szCs w:val="20"/>
-        </w:rPr>
-        <w:t xml:space="preserve"> Li, Ruolin Wang, Tianyi Yuan, </w:t>
-      </w:r>
-      <w:proofErr w:type="spellStart"/>
-      <w:r>
-        <w:rPr>
-          <w:color w:val="404040"/>
-          <w:sz w:val="20"/>
-          <w:szCs w:val="20"/>
-        </w:rPr>
-        <w:t>Yuntao</w:t>
-      </w:r>
-      <w:proofErr w:type="spellEnd"/>
-      <w:r>
-        <w:rPr>
-          <w:color w:val="404040"/>
-          <w:sz w:val="20"/>
-          <w:szCs w:val="20"/>
-        </w:rPr>
-        <w:t xml:space="preserve"> Wang, </w:t>
-      </w:r>
-      <w:proofErr w:type="spellStart"/>
-      <w:r>
-        <w:rPr>
-          <w:color w:val="404040"/>
-          <w:sz w:val="20"/>
-          <w:szCs w:val="20"/>
-        </w:rPr>
-        <w:t>Yuanchun</w:t>
-      </w:r>
-      <w:proofErr w:type="spellEnd"/>
-      <w:r>
-        <w:rPr>
-          <w:color w:val="404040"/>
-          <w:sz w:val="20"/>
-          <w:szCs w:val="20"/>
-        </w:rPr>
-        <w:t xml:space="preserve"> Shi,</w:t>
-      </w:r>
-      <w:r>
-        <w:rPr>
-          <w:color w:val="404040"/>
-          <w:spacing w:val="1"/>
-          <w:sz w:val="20"/>
-          <w:szCs w:val="20"/>
-        </w:rPr>
-        <w:t xml:space="preserve"> </w:t>
-      </w:r>
-      <w:r>
-        <w:rPr>
-          <w:color w:val="404040"/>
-          <w:sz w:val="20"/>
-          <w:szCs w:val="20"/>
-        </w:rPr>
-        <w:t xml:space="preserve">Jennifer Mankoff, and Anind K Dey. 2022. </w:t>
-      </w:r>
-      <w:proofErr w:type="spellStart"/>
-      <w:r>
-        <w:rPr>
-          <w:color w:val="404040"/>
-          <w:sz w:val="20"/>
-          <w:szCs w:val="20"/>
-        </w:rPr>
-        <w:t>TypeOut</w:t>
-      </w:r>
-      <w:proofErr w:type="spellEnd"/>
-      <w:r>
-        <w:rPr>
-          <w:color w:val="404040"/>
-          <w:sz w:val="20"/>
-          <w:szCs w:val="20"/>
-        </w:rPr>
-        <w:t>: Leveraging Just-in-Time Self-Affirmation for</w:t>
+        <w:t>Jennifer Mankoff, and Anind K Dey. 2022. TypeOut: Leveraging Just-in-Time Self-Affirmation for</w:t>
       </w:r>
       <w:r>
         <w:rPr>
@@ -815,43 +721,7 @@
           <w:sz w:val="20"/>
           <w:szCs w:val="20"/>
         </w:rPr>
-        <w:t xml:space="preserve">Ashwin Ram, Han Xiao, </w:t>
-      </w:r>
-      <w:proofErr w:type="spellStart"/>
-      <w:r>
-        <w:rPr>
-          <w:color w:val="404040"/>
-          <w:sz w:val="20"/>
-          <w:szCs w:val="20"/>
-        </w:rPr>
-        <w:t>Shengdong</w:t>
-      </w:r>
-      <w:proofErr w:type="spellEnd"/>
-      <w:r>
-        <w:rPr>
-          <w:color w:val="404040"/>
-          <w:sz w:val="20"/>
-          <w:szCs w:val="20"/>
-        </w:rPr>
-        <w:t xml:space="preserve"> Zhao, and Chi-Wing Fu. 2023. </w:t>
-      </w:r>
-      <w:proofErr w:type="spellStart"/>
-      <w:r>
-        <w:rPr>
-          <w:color w:val="404040"/>
-          <w:sz w:val="20"/>
-          <w:szCs w:val="20"/>
-        </w:rPr>
-        <w:t>VidAdapter</w:t>
-      </w:r>
-      <w:proofErr w:type="spellEnd"/>
-      <w:r>
-        <w:rPr>
-          <w:color w:val="404040"/>
-          <w:sz w:val="20"/>
-          <w:szCs w:val="20"/>
-        </w:rPr>
-        <w:t xml:space="preserve">: Adapting Blackboard-Style Videos for Ubiquitous Viewing. Proc. ACM Interact. Mob. Wearable Ubiquitous Technol. 7, 3, Article 119 (September 2023), 19 pages. </w:t>
+        <w:t xml:space="preserve">Ashwin Ram, Han Xiao, Shengdong Zhao, and Chi-Wing Fu. 2023. VidAdapter: Adapting Blackboard-Style Videos for Ubiquitous Viewing. Proc. ACM Interact. Mob. Wearable Ubiquitous Technol. 7, 3, Article 119 (September 2023), 19 pages. </w:t>
       </w:r>
       <w:hyperlink r:id="rId12" w:history="1">
         <w:r>
@@ -1462,23 +1332,13 @@
           <w:szCs w:val="24"/>
         </w:rPr>
       </w:pPr>
-      <w:proofErr w:type="spellStart"/>
-      <w:r>
-        <w:rPr>
-          <w:rFonts w:ascii="等线 Light"/>
-          <w:color w:val="252525"/>
-          <w:szCs w:val="24"/>
-        </w:rPr>
-        <w:t>TypeOut</w:t>
-      </w:r>
-      <w:proofErr w:type="spellEnd"/>
-      <w:r>
-        <w:rPr>
-          <w:rFonts w:ascii="等线 Light"/>
-          <w:color w:val="252525"/>
-          <w:szCs w:val="24"/>
-        </w:rPr>
-        <w:t>: Leveraging Just-in-Time Self-Affirmation for Smartphone Overuse Reduction</w:t>
+      <w:r>
+        <w:rPr>
+          <w:rFonts w:ascii="等线 Light"/>
+          <w:color w:val="252525"/>
+          <w:szCs w:val="24"/>
+        </w:rPr>
+        <w:t>TypeOut: Leveraging Just-in-Time Self-Affirmation for Smartphone Overuse Reduction</w:t>
       </w:r>
       <w:r>
         <w:rPr>
@@ -1600,25 +1460,7 @@
           <w:sz w:val="20"/>
           <w:szCs w:val="24"/>
         </w:rPr>
-        <w:t xml:space="preserve">on smartphone usage </w:t>
-      </w:r>
-      <w:proofErr w:type="spellStart"/>
-      <w:r>
-        <w:rPr>
-          <w:color w:val="404040"/>
-          <w:sz w:val="20"/>
-          <w:szCs w:val="24"/>
-        </w:rPr>
-        <w:t>behaviour</w:t>
-      </w:r>
-      <w:proofErr w:type="spellEnd"/>
-      <w:r>
-        <w:rPr>
-          <w:color w:val="404040"/>
-          <w:sz w:val="20"/>
-          <w:szCs w:val="24"/>
-        </w:rPr>
-        <w:t xml:space="preserve"> change</w:t>
+        <w:t>on smartphone usage behaviour change</w:t>
       </w:r>
       <w:r>
         <w:rPr>
@@ -1808,18 +1650,8 @@
             <w:sz w:val="20"/>
             <w:szCs w:val="24"/>
           </w:rPr>
-          <w:t xml:space="preserve">Adiba </w:t>
+          <w:t>Adiba Orzikulova</w:t>
         </w:r>
-        <w:proofErr w:type="spellStart"/>
-        <w:r>
-          <w:rPr>
-            <w:rStyle w:val="a7"/>
-            <w:sz w:val="20"/>
-            <w:szCs w:val="24"/>
-          </w:rPr>
-          <w:t>Orzikulova</w:t>
-        </w:r>
-        <w:proofErr w:type="spellEnd"/>
       </w:hyperlink>
       <w:r>
         <w:rPr>
@@ -1845,7 +1677,6 @@
         </w:rPr>
         <w:t xml:space="preserve">project of our previous work at ACSP 2021, where we proposed a novel Machine Learning model to analyze and optimize smartphone use </w:t>
       </w:r>
-      <w:proofErr w:type="spellStart"/>
       <w:r>
         <w:rPr>
           <w:color w:val="404040"/>
@@ -1854,7 +1685,6 @@
         </w:rPr>
         <w:t>behaviour</w:t>
       </w:r>
-      <w:proofErr w:type="spellEnd"/>
       <w:r>
         <w:rPr>
           <w:color w:val="404040"/>
@@ -1988,23 +1818,13 @@
         <w:t xml:space="preserve">articipated in a literature review project with Dr. </w:t>
       </w:r>
       <w:hyperlink r:id="rId20" w:history="1">
-        <w:proofErr w:type="spellStart"/>
         <w:r>
           <w:rPr>
             <w:rStyle w:val="a7"/>
             <w:sz w:val="22"/>
             <w:szCs w:val="22"/>
           </w:rPr>
-          <w:t>Kangsoo</w:t>
-        </w:r>
-        <w:proofErr w:type="spellEnd"/>
-        <w:r>
-          <w:rPr>
-            <w:rStyle w:val="a7"/>
-            <w:sz w:val="22"/>
-            <w:szCs w:val="22"/>
-          </w:rPr>
-          <w:t xml:space="preserve"> Kim</w:t>
+          <w:t>Kangsoo Kim</w:t>
         </w:r>
       </w:hyperlink>
       <w:r>
@@ -2513,23 +2333,13 @@
         <w:t xml:space="preserve"> </w:t>
       </w:r>
       <w:hyperlink r:id="rId22">
-        <w:proofErr w:type="spellStart"/>
         <w:r>
           <w:rPr>
             <w:color w:val="0462C1"/>
             <w:szCs w:val="24"/>
             <w:u w:val="single" w:color="0462C1"/>
           </w:rPr>
-          <w:t>Yuntao</w:t>
-        </w:r>
-        <w:proofErr w:type="spellEnd"/>
-        <w:r>
-          <w:rPr>
-            <w:color w:val="0462C1"/>
-            <w:szCs w:val="24"/>
-            <w:u w:val="single" w:color="0462C1"/>
-          </w:rPr>
-          <w:t xml:space="preserve"> Wang</w:t>
+          <w:t>Yuntao Wang</w:t>
         </w:r>
         <w:r>
           <w:rPr>
@@ -2561,43 +2371,7 @@
           <w:color w:val="404040"/>
           <w:szCs w:val="24"/>
         </w:rPr>
-        <w:t xml:space="preserve">. The video was generated using ARCore, which captured depth data from </w:t>
-      </w:r>
-      <w:proofErr w:type="spellStart"/>
-      <w:r>
-        <w:rPr>
-          <w:rFonts w:ascii="等线" w:eastAsia="等线" w:hAnsi="等线" w:cs="等线"/>
-          <w:color w:val="404040"/>
-          <w:szCs w:val="24"/>
-        </w:rPr>
-        <w:t>ToF</w:t>
-      </w:r>
-      <w:proofErr w:type="spellEnd"/>
-      <w:r>
-        <w:rPr>
-          <w:rFonts w:ascii="等线" w:eastAsia="等线" w:hAnsi="等线" w:cs="等线"/>
-          <w:color w:val="404040"/>
-          <w:szCs w:val="24"/>
-        </w:rPr>
-        <w:t xml:space="preserve"> sensors and multiple </w:t>
-      </w:r>
-      <w:proofErr w:type="gramStart"/>
-      <w:r>
-        <w:rPr>
-          <w:rFonts w:ascii="等线" w:eastAsia="等线" w:hAnsi="等线" w:cs="等线"/>
-          <w:color w:val="404040"/>
-          <w:szCs w:val="24"/>
-        </w:rPr>
-        <w:t>cameras, and</w:t>
-      </w:r>
-      <w:proofErr w:type="gramEnd"/>
-      <w:r>
-        <w:rPr>
-          <w:rFonts w:ascii="等线" w:eastAsia="等线" w:hAnsi="等线" w:cs="等线"/>
-          <w:color w:val="404040"/>
-          <w:szCs w:val="24"/>
-        </w:rPr>
-        <w:t xml:space="preserve"> allowed users to manipulate the depth perception of the scene.</w:t>
+        <w:t>. The video was generated using ARCore, which captured depth data from ToF sensors and multiple cameras, and allowed users to manipulate the depth perception of the scene.</w:t>
       </w:r>
     </w:p>
     <w:p>
@@ -2961,23 +2735,13 @@
         <w:t xml:space="preserve">Professor </w:t>
       </w:r>
       <w:hyperlink r:id="rId23" w:history="1">
-        <w:proofErr w:type="spellStart"/>
         <w:r>
           <w:rPr>
             <w:rStyle w:val="a7"/>
             <w:sz w:val="20"/>
             <w:szCs w:val="24"/>
           </w:rPr>
-          <w:t>Yuntao</w:t>
-        </w:r>
-        <w:proofErr w:type="spellEnd"/>
-        <w:r>
-          <w:rPr>
-            <w:rStyle w:val="a7"/>
-            <w:sz w:val="20"/>
-            <w:szCs w:val="24"/>
-          </w:rPr>
-          <w:t xml:space="preserve"> Wang</w:t>
+          <w:t>Yuntao Wang</w:t>
         </w:r>
       </w:hyperlink>
       <w:r>

</xml_diff>